<commit_message>
favicon + userName init..
</commit_message>
<xml_diff>
--- a/docs/WireUp 0.0.1/FAQ.docx
+++ b/docs/WireUp 0.0.1/FAQ.docx
@@ -395,19 +395,7 @@
         <w:rPr>
           <w:rFonts w:cstheme="minorHAnsi"/>
         </w:rPr>
-        <w:t xml:space="preserve"> ad</w:t>
-      </w:r>
-      <w:r>
-        <w:rPr>
-          <w:rFonts w:cstheme="minorHAnsi"/>
-        </w:rPr>
-        <w:t>m</w:t>
-      </w:r>
-      <w:r>
-        <w:rPr>
-          <w:rFonts w:cstheme="minorHAnsi"/>
-        </w:rPr>
-        <w:t>inistrator to add/configure a project.</w:t>
+        <w:t xml:space="preserve"> administrator to add/configure a project.</w:t>
       </w:r>
     </w:p>
     <w:p>
@@ -734,8 +722,6 @@
         </w:rPr>
         <w:t>Navigate to the administration page for the project:</w:t>
       </w:r>
-      <w:bookmarkStart w:id="0" w:name="_GoBack"/>
-      <w:bookmarkEnd w:id="0"/>
     </w:p>
     <w:p>
       <w:pPr>
@@ -913,16 +899,7 @@
           <w:sz w:val="21"/>
           <w:szCs w:val="21"/>
         </w:rPr>
-        <w:t xml:space="preserve">Use the tabs to navigate between </w:t>
-      </w:r>
-      <w:r>
-        <w:rPr>
-          <w:rFonts w:cstheme="minorHAnsi"/>
-          <w:color w:val="333333"/>
-          <w:sz w:val="21"/>
-          <w:szCs w:val="21"/>
-        </w:rPr>
-        <w:t>the different projects settings.</w:t>
+        <w:t>Use the tabs to navigate between the different projects settings.</w:t>
       </w:r>
     </w:p>
     <w:p/>
@@ -1099,6 +1076,126 @@
       <w:r>
         <w:t>. Forecast realistic roadmaps, manage team resources and track progress with real-time planning.</w:t>
       </w:r>
+    </w:p>
+    <w:p/>
+    <w:p>
+      <w:pPr>
+        <w:pStyle w:val="Heading1"/>
+      </w:pPr>
+      <w:r>
+        <w:t>Question 6: What will be the scenario or steps for client?</w:t>
+      </w:r>
+    </w:p>
+    <w:p/>
+    <w:p>
+      <w:pPr>
+        <w:pStyle w:val="ListParagraph"/>
+        <w:numPr>
+          <w:ilvl w:val="0"/>
+          <w:numId w:val="12"/>
+        </w:numPr>
+      </w:pPr>
+      <w:r>
+        <w:t xml:space="preserve">Software Company will </w:t>
+      </w:r>
+      <w:r>
+        <w:t>request to owner to use WireUp (free for basic use)</w:t>
+      </w:r>
+    </w:p>
+    <w:p>
+      <w:pPr>
+        <w:pStyle w:val="ListParagraph"/>
+        <w:numPr>
+          <w:ilvl w:val="0"/>
+          <w:numId w:val="12"/>
+        </w:numPr>
+      </w:pPr>
+      <w:r>
+        <w:t xml:space="preserve">WireUp will make a separate domain for that company e.g. </w:t>
+      </w:r>
+      <w:r>
+        <w:t>xyz.wireup.com, google.wireup.com</w:t>
+      </w:r>
+    </w:p>
+    <w:p>
+      <w:pPr>
+        <w:pStyle w:val="ListParagraph"/>
+        <w:numPr>
+          <w:ilvl w:val="0"/>
+          <w:numId w:val="12"/>
+        </w:numPr>
+      </w:pPr>
+      <w:r>
+        <w:t xml:space="preserve">Company will give admin rights to some users to </w:t>
+      </w:r>
+      <w:r>
+        <w:t>response</w:t>
+      </w:r>
+      <w:r>
+        <w:t xml:space="preserve"> client’s requests. </w:t>
+      </w:r>
+    </w:p>
+    <w:p>
+      <w:pPr>
+        <w:pStyle w:val="ListParagraph"/>
+        <w:numPr>
+          <w:ilvl w:val="0"/>
+          <w:numId w:val="12"/>
+        </w:numPr>
+      </w:pPr>
+      <w:r>
+        <w:t xml:space="preserve">Client will be registered to </w:t>
+      </w:r>
+      <w:r>
+        <w:t>contact company admins and propose their project requirements.</w:t>
+      </w:r>
+    </w:p>
+    <w:p>
+      <w:pPr>
+        <w:pStyle w:val="ListParagraph"/>
+        <w:numPr>
+          <w:ilvl w:val="0"/>
+          <w:numId w:val="12"/>
+        </w:numPr>
+      </w:pPr>
+      <w:r>
+        <w:t>After discussion with Managers the admin will give price quote</w:t>
+      </w:r>
+      <w:r>
+        <w:t xml:space="preserve"> to client</w:t>
+      </w:r>
+      <w:r>
+        <w:t>.</w:t>
+      </w:r>
+    </w:p>
+    <w:p>
+      <w:pPr>
+        <w:pStyle w:val="ListParagraph"/>
+        <w:numPr>
+          <w:ilvl w:val="0"/>
+          <w:numId w:val="12"/>
+        </w:numPr>
+      </w:pPr>
+      <w:r>
+        <w:t>After deal, Manager transfer and distribute project parts to technical managers and team members</w:t>
+      </w:r>
+      <w:r>
+        <w:t xml:space="preserve"> to do and progress.</w:t>
+      </w:r>
+    </w:p>
+    <w:p>
+      <w:pPr>
+        <w:pStyle w:val="ListParagraph"/>
+        <w:numPr>
+          <w:ilvl w:val="0"/>
+          <w:numId w:val="12"/>
+        </w:numPr>
+      </w:pPr>
+      <w:r>
+        <w:t>Client will be able to see project’s progress, invoices, payments etc.</w:t>
+      </w:r>
+      <w:bookmarkStart w:id="0" w:name="_GoBack"/>
+      <w:bookmarkEnd w:id="0"/>
     </w:p>
     <w:p/>
     <w:p/>
@@ -2286,6 +2383,178 @@
     </w:lvl>
   </w:abstractNum>
   <w:abstractNum w:abstractNumId="9">
+    <w:nsid w:val="6B100464"/>
+    <w:multiLevelType w:val="hybridMultilevel"/>
+    <w:tmpl w:val="2888708C"/>
+    <w:lvl w:ilvl="0" w:tplc="0409000F">
+      <w:start w:val="1"/>
+      <w:numFmt w:val="decimal"/>
+      <w:lvlText w:val="%1."/>
+      <w:lvlJc w:val="left"/>
+      <w:pPr>
+        <w:ind w:left="720" w:hanging="360"/>
+      </w:pPr>
+    </w:lvl>
+    <w:lvl w:ilvl="1" w:tplc="04090019" w:tentative="1">
+      <w:start w:val="1"/>
+      <w:numFmt w:val="lowerLetter"/>
+      <w:lvlText w:val="%2."/>
+      <w:lvlJc w:val="left"/>
+      <w:pPr>
+        <w:ind w:left="1440" w:hanging="360"/>
+      </w:pPr>
+    </w:lvl>
+    <w:lvl w:ilvl="2" w:tplc="0409001B" w:tentative="1">
+      <w:start w:val="1"/>
+      <w:numFmt w:val="lowerRoman"/>
+      <w:lvlText w:val="%3."/>
+      <w:lvlJc w:val="right"/>
+      <w:pPr>
+        <w:ind w:left="2160" w:hanging="180"/>
+      </w:pPr>
+    </w:lvl>
+    <w:lvl w:ilvl="3" w:tplc="0409000F" w:tentative="1">
+      <w:start w:val="1"/>
+      <w:numFmt w:val="decimal"/>
+      <w:lvlText w:val="%4."/>
+      <w:lvlJc w:val="left"/>
+      <w:pPr>
+        <w:ind w:left="2880" w:hanging="360"/>
+      </w:pPr>
+    </w:lvl>
+    <w:lvl w:ilvl="4" w:tplc="04090019" w:tentative="1">
+      <w:start w:val="1"/>
+      <w:numFmt w:val="lowerLetter"/>
+      <w:lvlText w:val="%5."/>
+      <w:lvlJc w:val="left"/>
+      <w:pPr>
+        <w:ind w:left="3600" w:hanging="360"/>
+      </w:pPr>
+    </w:lvl>
+    <w:lvl w:ilvl="5" w:tplc="0409001B" w:tentative="1">
+      <w:start w:val="1"/>
+      <w:numFmt w:val="lowerRoman"/>
+      <w:lvlText w:val="%6."/>
+      <w:lvlJc w:val="right"/>
+      <w:pPr>
+        <w:ind w:left="4320" w:hanging="180"/>
+      </w:pPr>
+    </w:lvl>
+    <w:lvl w:ilvl="6" w:tplc="0409000F" w:tentative="1">
+      <w:start w:val="1"/>
+      <w:numFmt w:val="decimal"/>
+      <w:lvlText w:val="%7."/>
+      <w:lvlJc w:val="left"/>
+      <w:pPr>
+        <w:ind w:left="5040" w:hanging="360"/>
+      </w:pPr>
+    </w:lvl>
+    <w:lvl w:ilvl="7" w:tplc="04090019" w:tentative="1">
+      <w:start w:val="1"/>
+      <w:numFmt w:val="lowerLetter"/>
+      <w:lvlText w:val="%8."/>
+      <w:lvlJc w:val="left"/>
+      <w:pPr>
+        <w:ind w:left="5760" w:hanging="360"/>
+      </w:pPr>
+    </w:lvl>
+    <w:lvl w:ilvl="8" w:tplc="0409001B" w:tentative="1">
+      <w:start w:val="1"/>
+      <w:numFmt w:val="lowerRoman"/>
+      <w:lvlText w:val="%9."/>
+      <w:lvlJc w:val="right"/>
+      <w:pPr>
+        <w:ind w:left="6480" w:hanging="180"/>
+      </w:pPr>
+    </w:lvl>
+  </w:abstractNum>
+  <w:abstractNum w:abstractNumId="10">
+    <w:nsid w:val="7B844C4F"/>
+    <w:multiLevelType w:val="hybridMultilevel"/>
+    <w:tmpl w:val="78EEE64E"/>
+    <w:lvl w:ilvl="0" w:tplc="04090017">
+      <w:start w:val="1"/>
+      <w:numFmt w:val="lowerLetter"/>
+      <w:lvlText w:val="%1)"/>
+      <w:lvlJc w:val="left"/>
+      <w:pPr>
+        <w:ind w:left="720" w:hanging="360"/>
+      </w:pPr>
+    </w:lvl>
+    <w:lvl w:ilvl="1" w:tplc="04090019" w:tentative="1">
+      <w:start w:val="1"/>
+      <w:numFmt w:val="lowerLetter"/>
+      <w:lvlText w:val="%2."/>
+      <w:lvlJc w:val="left"/>
+      <w:pPr>
+        <w:ind w:left="1440" w:hanging="360"/>
+      </w:pPr>
+    </w:lvl>
+    <w:lvl w:ilvl="2" w:tplc="0409001B" w:tentative="1">
+      <w:start w:val="1"/>
+      <w:numFmt w:val="lowerRoman"/>
+      <w:lvlText w:val="%3."/>
+      <w:lvlJc w:val="right"/>
+      <w:pPr>
+        <w:ind w:left="2160" w:hanging="180"/>
+      </w:pPr>
+    </w:lvl>
+    <w:lvl w:ilvl="3" w:tplc="0409000F" w:tentative="1">
+      <w:start w:val="1"/>
+      <w:numFmt w:val="decimal"/>
+      <w:lvlText w:val="%4."/>
+      <w:lvlJc w:val="left"/>
+      <w:pPr>
+        <w:ind w:left="2880" w:hanging="360"/>
+      </w:pPr>
+    </w:lvl>
+    <w:lvl w:ilvl="4" w:tplc="04090019" w:tentative="1">
+      <w:start w:val="1"/>
+      <w:numFmt w:val="lowerLetter"/>
+      <w:lvlText w:val="%5."/>
+      <w:lvlJc w:val="left"/>
+      <w:pPr>
+        <w:ind w:left="3600" w:hanging="360"/>
+      </w:pPr>
+    </w:lvl>
+    <w:lvl w:ilvl="5" w:tplc="0409001B" w:tentative="1">
+      <w:start w:val="1"/>
+      <w:numFmt w:val="lowerRoman"/>
+      <w:lvlText w:val="%6."/>
+      <w:lvlJc w:val="right"/>
+      <w:pPr>
+        <w:ind w:left="4320" w:hanging="180"/>
+      </w:pPr>
+    </w:lvl>
+    <w:lvl w:ilvl="6" w:tplc="0409000F" w:tentative="1">
+      <w:start w:val="1"/>
+      <w:numFmt w:val="decimal"/>
+      <w:lvlText w:val="%7."/>
+      <w:lvlJc w:val="left"/>
+      <w:pPr>
+        <w:ind w:left="5040" w:hanging="360"/>
+      </w:pPr>
+    </w:lvl>
+    <w:lvl w:ilvl="7" w:tplc="04090019" w:tentative="1">
+      <w:start w:val="1"/>
+      <w:numFmt w:val="lowerLetter"/>
+      <w:lvlText w:val="%8."/>
+      <w:lvlJc w:val="left"/>
+      <w:pPr>
+        <w:ind w:left="5760" w:hanging="360"/>
+      </w:pPr>
+    </w:lvl>
+    <w:lvl w:ilvl="8" w:tplc="0409001B" w:tentative="1">
+      <w:start w:val="1"/>
+      <w:numFmt w:val="lowerRoman"/>
+      <w:lvlText w:val="%9."/>
+      <w:lvlJc w:val="right"/>
+      <w:pPr>
+        <w:ind w:left="6480" w:hanging="180"/>
+      </w:pPr>
+    </w:lvl>
+  </w:abstractNum>
+  <w:abstractNum w:abstractNumId="11">
     <w:nsid w:val="7BB1027E"/>
     <w:multiLevelType w:val="multilevel"/>
     <w:tmpl w:val="F838410A"/>
@@ -2436,7 +2705,13 @@
     <w:abstractNumId w:val="2"/>
   </w:num>
   <w:num w:numId="10">
+    <w:abstractNumId w:val="11"/>
+  </w:num>
+  <w:num w:numId="11">
     <w:abstractNumId w:val="9"/>
+  </w:num>
+  <w:num w:numId="12">
+    <w:abstractNumId w:val="10"/>
   </w:num>
 </w:numbering>
 </file>

</xml_diff>